<commit_message>
Update & Add Objectifs Projet 2
Update Objectifs Projet 2
Add  Objectifs Projet 2 FULL
</commit_message>
<xml_diff>
--- a/ressources/stockage/Objectifs-du-Projet-2.docx
+++ b/ressources/stockage/Objectifs-du-Projet-2.docx
@@ -4,6 +4,12 @@
   <w:body>
     <w:sdt>
       <w:sdtPr>
+        <w:rPr>
+          <w:rFonts w:asciiTheme="minorHAnsi" w:eastAsiaTheme="minorHAnsi" w:hAnsiTheme="minorHAnsi" w:cstheme="minorBidi"/>
+          <w:color w:val="404040" w:themeColor="text1" w:themeTint="BF"/>
+          <w:sz w:val="18"/>
+          <w:szCs w:val="20"/>
+        </w:rPr>
         <w:id w:val="1074010770"/>
         <w:docPartObj>
           <w:docPartGallery w:val="Table of Contents"/>
@@ -12,12 +18,8 @@
       </w:sdtPr>
       <w:sdtEndPr>
         <w:rPr>
-          <w:rFonts w:asciiTheme="minorHAnsi" w:eastAsiaTheme="minorHAnsi" w:hAnsiTheme="minorHAnsi" w:cstheme="minorBidi"/>
           <w:b/>
           <w:bCs/>
-          <w:color w:val="404040" w:themeColor="text1" w:themeTint="BF"/>
-          <w:sz w:val="18"/>
-          <w:szCs w:val="20"/>
         </w:rPr>
       </w:sdtEndPr>
       <w:sdtContent>
@@ -1151,19 +1153,18 @@
     </w:p>
     <w:sdt>
       <w:sdtPr>
-        <w:id w:val="-2113425653"/>
-        <w:placeholder>
-          <w:docPart w:val="92CA3907D6344F8E88DC5B317DDF6465"/>
-        </w:placeholder>
-      </w:sdtPr>
-      <w:sdtEndPr>
         <w:rPr>
           <w:rFonts w:asciiTheme="minorHAnsi" w:eastAsiaTheme="minorHAnsi" w:hAnsiTheme="minorHAnsi" w:cstheme="minorBidi"/>
           <w:color w:val="404040" w:themeColor="text1" w:themeTint="BF"/>
           <w:sz w:val="18"/>
           <w:szCs w:val="20"/>
         </w:rPr>
-      </w:sdtEndPr>
+        <w:id w:val="-2113425653"/>
+        <w:placeholder>
+          <w:docPart w:val="92CA3907D6344F8E88DC5B317DDF6465"/>
+        </w:placeholder>
+      </w:sdtPr>
+      <w:sdtEndPr/>
       <w:sdtContent>
         <w:bookmarkStart w:id="2" w:name="_Toc471766644" w:displacedByCustomXml="prev"/>
         <w:p>
@@ -1189,6 +1190,7 @@
                 <w:docPart w:val="7B62A96DE8C5420C9D441350F8746EE6"/>
               </w:placeholder>
             </w:sdtPr>
+            <w:sdtEndPr/>
             <w:sdtContent>
               <w:r>
                 <w:rPr>
@@ -1222,12 +1224,7 @@
     </w:p>
     <w:p>
       <w:r>
-        <w:t>Le site devra proposer</w:t>
-      </w:r>
-      <w:bookmarkStart w:id="4" w:name="_GoBack"/>
-      <w:bookmarkEnd w:id="4"/>
-      <w:r>
-        <w:t xml:space="preserve"> un portail pour les utilisateurs suivants : </w:t>
+        <w:t xml:space="preserve">Le site devra proposer un portail pour les utilisateurs suivants : </w:t>
       </w:r>
     </w:p>
     <w:p>
@@ -1339,37 +1336,13 @@
         </w:numPr>
       </w:pPr>
       <w:r>
-        <w:t xml:space="preserve">Membres du Bureau : </w:t>
-      </w:r>
-      <w:r>
-        <w:t>accès à un panneau de statistiques de</w:t>
-      </w:r>
-      <w:r>
-        <w:t>s</w:t>
-      </w:r>
-      <w:r>
-        <w:t xml:space="preserve"> équipe</w:t>
-      </w:r>
-      <w:r>
-        <w:t>s</w:t>
-      </w:r>
-      <w:r>
-        <w:t>. Calendrier de rencontres</w:t>
-      </w:r>
-      <w:r>
-        <w:t xml:space="preserve"> de toutes les équipes</w:t>
-      </w:r>
-      <w:r>
-        <w:t xml:space="preserve">. Consultation des documents liés aux assemblées (compte </w:t>
+        <w:t xml:space="preserve">Membres du Bureau : accès à un panneau de statistiques des équipes. Calendrier de rencontres de toutes les équipes. Consultation des documents liés aux assemblées (compte </w:t>
       </w:r>
       <w:r>
         <w:t>rendu, …</w:t>
       </w:r>
       <w:r>
-        <w:t>)</w:t>
-      </w:r>
-      <w:r>
-        <w:t>, comptabilité.</w:t>
+        <w:t>), comptabilité.</w:t>
       </w:r>
     </w:p>
     <w:p>
@@ -1381,10 +1354,7 @@
         </w:numPr>
       </w:pPr>
       <w:r>
-        <w:t>Conseils d’administration</w:t>
-      </w:r>
-      <w:r>
-        <w:t> :</w:t>
+        <w:t>Conseils d’administration :</w:t>
       </w:r>
       <w:r>
         <w:t xml:space="preserve"> </w:t>
@@ -1408,10 +1378,7 @@
         </w:numPr>
       </w:pPr>
       <w:r>
-        <w:t>Donateurs</w:t>
-      </w:r>
-      <w:r>
-        <w:t xml:space="preserve"> : Formulaire de proposition de dons (Mécénat, partenariat) </w:t>
+        <w:t xml:space="preserve">Donateurs : Formulaire de proposition de dons (Mécénat, partenariat) </w:t>
       </w:r>
     </w:p>
     <w:p>
@@ -1423,19 +1390,7 @@
         </w:numPr>
       </w:pPr>
       <w:r>
-        <w:t>Partenaires</w:t>
-      </w:r>
-      <w:r>
-        <w:t xml:space="preserve"> : </w:t>
-      </w:r>
-      <w:r>
-        <w:t xml:space="preserve">Formulaire de proposition de </w:t>
-      </w:r>
-      <w:r>
-        <w:t>partenariat</w:t>
-      </w:r>
-      <w:r>
-        <w:t xml:space="preserve"> (Mécénat, partenariat)</w:t>
+        <w:t>Partenaires : Formulaire de proposition de partenariat (Mécénat, partenariat)</w:t>
       </w:r>
     </w:p>
     <w:p>
@@ -1472,6 +1427,31 @@
         </w:rPr>
         <w:lastRenderedPageBreak/>
         <w:t>Plusieurs modules à construire :</w:t>
+      </w:r>
+    </w:p>
+    <w:p>
+      <w:pPr>
+        <w:rPr>
+          <w:u w:val="single"/>
+        </w:rPr>
+      </w:pPr>
+    </w:p>
+    <w:p>
+      <w:pPr>
+        <w:rPr>
+          <w:u w:val="single"/>
+        </w:rPr>
+      </w:pPr>
+      <w:r>
+        <w:rPr>
+          <w:u w:val="single"/>
+        </w:rPr>
+        <w:t>Module Utilisateurs :</w:t>
+      </w:r>
+    </w:p>
+    <w:p>
+      <w:r>
+        <w:t>Ce module permettra la création d’un utilisateur de tout type. Non licencié, licencié, membre du bureau, Administrateur, donateur/partenaire.</w:t>
       </w:r>
     </w:p>
     <w:p>
@@ -1520,7 +1500,19 @@
         <w:rPr>
           <w:u w:val="single"/>
         </w:rPr>
-        <w:t>Module Rencontres :</w:t>
+        <w:t>Module Rencontres</w:t>
+      </w:r>
+      <w:r>
+        <w:rPr>
+          <w:u w:val="single"/>
+        </w:rPr>
+        <w:t>/Session</w:t>
+      </w:r>
+      <w:r>
+        <w:rPr>
+          <w:u w:val="single"/>
+        </w:rPr>
+        <w:t> :</w:t>
       </w:r>
     </w:p>
     <w:p>
@@ -1556,7 +1548,19 @@
         <w:rPr>
           <w:u w:val="single"/>
         </w:rPr>
-        <w:t>Module Transactions :</w:t>
+        <w:t xml:space="preserve">Module </w:t>
+      </w:r>
+      <w:r>
+        <w:rPr>
+          <w:u w:val="single"/>
+        </w:rPr>
+        <w:t>Paiement</w:t>
+      </w:r>
+      <w:r>
+        <w:rPr>
+          <w:u w:val="single"/>
+        </w:rPr>
+        <w:t> :</w:t>
       </w:r>
     </w:p>
     <w:p>
@@ -1582,25 +1586,6 @@
         <w:t>Ce module à destination de l’administrateur avec toutes les fonctionnalités disponibles. Une partie cette fois-ci plus restreinte sera présente pour les membres du bureau voulant régler des paramètres dit « plus basique ». Afin de gérer le nom de l’application, la messagerie (SMTP), etc…</w:t>
       </w:r>
     </w:p>
-    <w:p>
-      <w:pPr>
-        <w:jc w:val="center"/>
-        <w:rPr>
-          <w:b/>
-          <w:color w:val="FF0000"/>
-          <w:sz w:val="24"/>
-        </w:rPr>
-      </w:pPr>
-      <w:r>
-        <w:rPr>
-          <w:b/>
-          <w:color w:val="FF0000"/>
-          <w:sz w:val="24"/>
-        </w:rPr>
-        <w:t>[JE M’ARRETE LA POUR LE MOMENT]</w:t>
-      </w:r>
-    </w:p>
-    <w:p/>
     <w:p/>
     <w:p/>
     <w:p/>
@@ -1610,12 +1595,14 @@
     <w:p/>
     <w:p/>
     <w:p>
+      <w:bookmarkStart w:id="4" w:name="_GoBack"/>
+    </w:p>
+    <w:p>
       <w:pPr>
         <w:pStyle w:val="Titre2"/>
       </w:pPr>
       <w:bookmarkStart w:id="5" w:name="_Toc471766646"/>
       <w:r>
-        <w:lastRenderedPageBreak/>
         <w:t>Exigences principales</w:t>
       </w:r>
       <w:bookmarkEnd w:id="5"/>
@@ -2203,15 +2190,7 @@
         <w:pStyle w:val="Listepuces"/>
       </w:pPr>
       <w:r>
-        <w:t xml:space="preserve">Possibilité de créer une interface avec l’application de data </w:t>
-      </w:r>
-      <w:proofErr w:type="spellStart"/>
-      <w:r>
-        <w:t>warehouse</w:t>
-      </w:r>
-      <w:proofErr w:type="spellEnd"/>
-      <w:r>
-        <w:t xml:space="preserve"> existante</w:t>
+        <w:t>Possibilité de créer une interface avec l’application de data warehouse existante</w:t>
       </w:r>
     </w:p>
     <w:p>
@@ -5083,6 +5062,7 @@
       </w:pPr>
       <w:bookmarkStart w:id="11" w:name="_Toc471766652"/>
       <w:r>
+        <w:lastRenderedPageBreak/>
         <w:t>Chronologie/planification principale</w:t>
       </w:r>
       <w:bookmarkEnd w:id="11"/>
@@ -5654,7 +5634,6 @@
       </w:pPr>
       <w:bookmarkStart w:id="12" w:name="_Toc471766653"/>
       <w:r>
-        <w:lastRenderedPageBreak/>
         <w:t>Approbation et autorisation</w:t>
       </w:r>
       <w:bookmarkEnd w:id="12"/>
@@ -6006,6 +5985,7 @@
           </w:p>
         </w:tc>
       </w:tr>
+      <w:bookmarkEnd w:id="4"/>
     </w:tbl>
     <w:p/>
     <w:sectPr>
@@ -6699,6 +6679,7 @@
     <w:lsdException w:name="HTML Sample" w:semiHidden="1" w:unhideWhenUsed="1"/>
     <w:lsdException w:name="HTML Typewriter" w:semiHidden="1" w:unhideWhenUsed="1"/>
     <w:lsdException w:name="HTML Variable" w:semiHidden="1" w:unhideWhenUsed="1"/>
+    <w:lsdException w:name="Normal Table" w:semiHidden="1" w:unhideWhenUsed="1"/>
     <w:lsdException w:name="annotation subject" w:semiHidden="1" w:unhideWhenUsed="1"/>
     <w:lsdException w:name="No List" w:semiHidden="1" w:unhideWhenUsed="1"/>
     <w:lsdException w:name="Outline List 1" w:semiHidden="1" w:unhideWhenUsed="1"/>
@@ -6743,6 +6724,7 @@
     <w:lsdException w:name="Table Professional" w:semiHidden="1" w:unhideWhenUsed="1"/>
     <w:lsdException w:name="Table Subtle 1" w:semiHidden="1" w:unhideWhenUsed="1"/>
     <w:lsdException w:name="Table Subtle 2" w:semiHidden="1" w:unhideWhenUsed="1"/>
+    <w:lsdException w:name="Table Web 1" w:semiHidden="1" w:unhideWhenUsed="1"/>
     <w:lsdException w:name="Table Web 2" w:semiHidden="1" w:unhideWhenUsed="1"/>
     <w:lsdException w:name="Table Web 3" w:semiHidden="1" w:unhideWhenUsed="1"/>
     <w:lsdException w:name="Balloon Text" w:semiHidden="1" w:unhideWhenUsed="1"/>
@@ -7722,14 +7704,14 @@
     <w:charset w:val="00"/>
     <w:family w:val="roman"/>
     <w:pitch w:val="variable"/>
-    <w:sig w:usb0="E0002AFF" w:usb1="C0007843" w:usb2="00000009" w:usb3="00000000" w:csb0="000001FF" w:csb1="00000000"/>
+    <w:sig w:usb0="E0002EFF" w:usb1="C000785B" w:usb2="00000009" w:usb3="00000000" w:csb0="000001FF" w:csb1="00000000"/>
   </w:font>
   <w:font w:name="Arial">
     <w:panose1 w:val="020B0604020202020204"/>
     <w:charset w:val="00"/>
     <w:family w:val="swiss"/>
     <w:pitch w:val="variable"/>
-    <w:sig w:usb0="E0002AFF" w:usb1="C0007843" w:usb2="00000009" w:usb3="00000000" w:csb0="000001FF" w:csb1="00000000"/>
+    <w:sig w:usb0="E0002EFF" w:usb1="C0007843" w:usb2="00000009" w:usb3="00000000" w:csb0="000001FF" w:csb1="00000000"/>
   </w:font>
   <w:font w:name="Courier New">
     <w:panose1 w:val="02070309020205020404"/>
@@ -7764,14 +7746,14 @@
     <w:charset w:val="00"/>
     <w:family w:val="swiss"/>
     <w:pitch w:val="variable"/>
-    <w:sig w:usb0="E00002FF" w:usb1="4000ACFF" w:usb2="00000001" w:usb3="00000000" w:csb0="0000019F" w:csb1="00000000"/>
+    <w:sig w:usb0="E0002AFF" w:usb1="C000247B" w:usb2="00000009" w:usb3="00000000" w:csb0="000001FF" w:csb1="00000000"/>
   </w:font>
   <w:font w:name="Calibri Light">
     <w:panose1 w:val="020F0302020204030204"/>
     <w:charset w:val="00"/>
     <w:family w:val="swiss"/>
     <w:pitch w:val="variable"/>
-    <w:sig w:usb0="A00002EF" w:usb1="4000207B" w:usb2="00000000" w:usb3="00000000" w:csb0="0000009F" w:csb1="00000000"/>
+    <w:sig w:usb0="E0002AFF" w:usb1="C000247B" w:usb2="00000009" w:usb3="00000000" w:csb0="000001FF" w:csb1="00000000"/>
   </w:font>
 </w:fonts>
 </file>
@@ -7792,7 +7774,9 @@
   </w:compat>
   <w:rsids>
     <w:rsidRoot w:val="008D70A5"/>
+    <w:rsid w:val="007D7032"/>
     <w:rsid w:val="008D70A5"/>
+    <w:rsid w:val="00C261AF"/>
     <w:rsid w:val="00E10715"/>
   </w:rsids>
   <m:mathPr>
@@ -8553,7 +8537,7 @@
 </file>
 
 <file path=customXml/itemProps2.xml><?xml version="1.0" encoding="utf-8"?>
-<ds:datastoreItem xmlns:ds="http://schemas.openxmlformats.org/officeDocument/2006/customXml" ds:itemID="{784B65E7-3B0A-4CD7-9E08-AA8CB6775964}">
+<ds:datastoreItem xmlns:ds="http://schemas.openxmlformats.org/officeDocument/2006/customXml" ds:itemID="{15B35634-EC65-4958-B742-EDFB1EDCBDB1}">
   <ds:schemaRefs>
     <ds:schemaRef ds:uri="http://schemas.openxmlformats.org/officeDocument/2006/bibliography"/>
   </ds:schemaRefs>

</xml_diff>